<commit_message>
Instrucciones para configuracion de user en vpn y descargar el app
</commit_message>
<xml_diff>
--- a/Conexión con VPN hacia las instancias EC2.docx
+++ b/Conexión con VPN hacia las instancias EC2.docx
@@ -25,9 +25,9 @@
     <w:p>
       <w:r>
         <w:drawing>
-          <wp:inline distT="0" distB="0" distL="0" distR="0" wp14:anchorId="5314E4DA" wp14:editId="639C6240">
-            <wp:extent cx="3724795" cy="6363588"/>
-            <wp:effectExtent l="0" t="0" r="9525" b="0"/>
+          <wp:inline distT="0" distB="0" distL="0" distR="0" wp14:anchorId="51F214E0" wp14:editId="78920900">
+            <wp:extent cx="5943600" cy="2252345"/>
+            <wp:effectExtent l="0" t="0" r="0" b="0"/>
             <wp:docPr id="1" name="Imagen 1"/>
             <wp:cNvGraphicFramePr>
               <a:graphicFrameLocks xmlns:a="http://schemas.openxmlformats.org/drawingml/2006/main" noChangeAspect="1"/>
@@ -48,7 +48,7 @@
                   <pic:spPr>
                     <a:xfrm>
                       <a:off x="0" y="0"/>
-                      <a:ext cx="3724795" cy="6363588"/>
+                      <a:ext cx="5943600" cy="2252345"/>
                     </a:xfrm>
                     <a:prstGeom prst="rect">
                       <a:avLst/>
@@ -63,22 +63,13 @@
     </w:p>
     <w:p/>
     <w:p/>
-    <w:p/>
-    <w:p/>
-    <w:p/>
-    <w:p>
-      <w:r>
-        <w:lastRenderedPageBreak/>
-        <w:t>Conexión hacia la maquina ec2 - con la llave</w:t>
-      </w:r>
-    </w:p>
     <w:p>
       <w:r>
         <w:rPr>
           <w:noProof/>
         </w:rPr>
         <w:drawing>
-          <wp:inline distT="0" distB="0" distL="0" distR="0" wp14:anchorId="56C4F37B" wp14:editId="04CD1410">
+          <wp:inline distT="0" distB="0" distL="0" distR="0" wp14:anchorId="19CB36A7" wp14:editId="40B87650">
             <wp:extent cx="5943600" cy="3179445"/>
             <wp:effectExtent l="0" t="0" r="0" b="1905"/>
             <wp:docPr id="2" name="Imagen 2"/>
@@ -114,6 +105,14 @@
         </w:drawing>
       </w:r>
     </w:p>
+    <w:p/>
+    <w:p/>
+    <w:p>
+      <w:r>
+        <w:t>Conexión hacia la maquina ec2 - con la llave</w:t>
+      </w:r>
+    </w:p>
+    <w:p/>
     <w:sectPr>
       <w:pgSz w:w="12240" w:h="15840"/>
       <w:pgMar w:top="1440" w:right="1440" w:bottom="1440" w:left="1440" w:header="720" w:footer="720" w:gutter="0"/>

</xml_diff>